<commit_message>
almost done with breitbart
</commit_message>
<xml_diff>
--- a/scraping_progress.docx
+++ b/scraping_progress.docx
@@ -20,6 +20,9 @@
       <w:r>
         <w:t xml:space="preserve">Government shutdown from </w:t>
       </w:r>
+      <w:r>
+        <w:t>12-08-18 – 02-08-19</w:t>
+      </w:r>
     </w:p>
     <w:p/>
     <w:tbl>
@@ -31,7 +34,7 @@
       <w:tblGrid>
         <w:gridCol w:w="2360"/>
         <w:gridCol w:w="2360"/>
-        <w:gridCol w:w="2361"/>
+        <w:gridCol w:w="3696"/>
         <w:gridCol w:w="2361"/>
         <w:gridCol w:w="2361"/>
       </w:tblGrid>
@@ -61,7 +64,7 @@
         </w:tc>
         <w:tc>
           <w:tcPr>
-            <w:tcW w:w="2361" w:type="dxa"/>
+            <w:tcW w:w="3696" w:type="dxa"/>
           </w:tcPr>
           <w:p>
             <w:r>
@@ -116,7 +119,7 @@
         </w:tc>
         <w:tc>
           <w:tcPr>
-            <w:tcW w:w="2361" w:type="dxa"/>
+            <w:tcW w:w="3696" w:type="dxa"/>
           </w:tcPr>
           <w:p>
             <w:r>
@@ -147,8 +150,6 @@
             <w:r>
               <w:t>BOTH</w:t>
             </w:r>
-            <w:bookmarkStart w:id="0" w:name="_GoBack"/>
-            <w:bookmarkEnd w:id="0"/>
           </w:p>
         </w:tc>
       </w:tr>
@@ -190,21 +191,44 @@
         </w:tc>
         <w:tc>
           <w:tcPr>
-            <w:tcW w:w="2361" w:type="dxa"/>
-          </w:tcPr>
-          <w:p/>
-        </w:tc>
-        <w:tc>
-          <w:tcPr>
-            <w:tcW w:w="2361" w:type="dxa"/>
-          </w:tcPr>
-          <w:p/>
-        </w:tc>
-        <w:tc>
-          <w:tcPr>
-            <w:tcW w:w="2361" w:type="dxa"/>
-          </w:tcPr>
-          <w:p/>
+            <w:tcW w:w="3696" w:type="dxa"/>
+          </w:tcPr>
+          <w:p>
+            <w:r>
+              <w:t>Click element and scrolling to make the page realize you were there.</w:t>
+            </w:r>
+          </w:p>
+          <w:p/>
+          <w:p>
+            <w:r>
+              <w:t>Sorted dates by using the URLs.</w:t>
+            </w:r>
+          </w:p>
+        </w:tc>
+        <w:tc>
+          <w:tcPr>
+            <w:tcW w:w="2361" w:type="dxa"/>
+          </w:tcPr>
+          <w:p>
+            <w:r>
+              <w:t>Kavanaugh</w:t>
+            </w:r>
+          </w:p>
+          <w:p>
+            <w:r>
+              <w:t>Shut down</w:t>
+            </w:r>
+          </w:p>
+        </w:tc>
+        <w:tc>
+          <w:tcPr>
+            <w:tcW w:w="2361" w:type="dxa"/>
+          </w:tcPr>
+          <w:p>
+            <w:r>
+              <w:t>BOTH</w:t>
+            </w:r>
+          </w:p>
         </w:tc>
       </w:tr>
       <w:tr>
@@ -233,10 +257,7 @@
           <w:p/>
           <w:p>
             <w:r>
-              <w:t>10 results per page; 4,680 total results</w:t>
-            </w:r>
-            <w:r>
-              <w:t>; no “Next” button for navigating to next results page</w:t>
+              <w:t>10 results per page; 4,680 total results; no “Next” button for navigating to next results page</w:t>
             </w:r>
           </w:p>
           <w:p/>
@@ -248,21 +269,44 @@
         </w:tc>
         <w:tc>
           <w:tcPr>
-            <w:tcW w:w="2361" w:type="dxa"/>
-          </w:tcPr>
-          <w:p/>
-        </w:tc>
-        <w:tc>
-          <w:tcPr>
-            <w:tcW w:w="2361" w:type="dxa"/>
-          </w:tcPr>
-          <w:p/>
-        </w:tc>
-        <w:tc>
-          <w:tcPr>
-            <w:tcW w:w="2361" w:type="dxa"/>
-          </w:tcPr>
-          <w:p/>
+            <w:tcW w:w="3696" w:type="dxa"/>
+          </w:tcPr>
+          <w:p>
+            <w:r>
+              <w:t>This switched to a google search thing, so was able to click on the numbers at the bottom to get the next pages.</w:t>
+            </w:r>
+          </w:p>
+          <w:p/>
+          <w:p>
+            <w:r>
+              <w:t>Also used the tag pages because the google search versions were limited to 10 pages only.</w:t>
+            </w:r>
+          </w:p>
+        </w:tc>
+        <w:tc>
+          <w:tcPr>
+            <w:tcW w:w="2361" w:type="dxa"/>
+          </w:tcPr>
+          <w:p>
+            <w:r>
+              <w:t>Kavanaugh</w:t>
+            </w:r>
+          </w:p>
+          <w:p>
+            <w:r>
+              <w:t>Shut down</w:t>
+            </w:r>
+          </w:p>
+        </w:tc>
+        <w:tc>
+          <w:tcPr>
+            <w:tcW w:w="2361" w:type="dxa"/>
+          </w:tcPr>
+          <w:p>
+            <w:r>
+              <w:t>BOTH</w:t>
+            </w:r>
+          </w:p>
         </w:tc>
       </w:tr>
       <w:tr>
@@ -304,21 +348,44 @@
         </w:tc>
         <w:tc>
           <w:tcPr>
-            <w:tcW w:w="2361" w:type="dxa"/>
-          </w:tcPr>
-          <w:p/>
-        </w:tc>
-        <w:tc>
-          <w:tcPr>
-            <w:tcW w:w="2361" w:type="dxa"/>
-          </w:tcPr>
-          <w:p/>
-        </w:tc>
-        <w:tc>
-          <w:tcPr>
-            <w:tcW w:w="2361" w:type="dxa"/>
-          </w:tcPr>
-          <w:p/>
+            <w:tcW w:w="3696" w:type="dxa"/>
+          </w:tcPr>
+          <w:p>
+            <w:r>
+              <w:t>Was able to loop through selenium and hit next key</w:t>
+            </w:r>
+          </w:p>
+          <w:p/>
+          <w:p>
+            <w:r>
+              <w:t xml:space="preserve">Pages seem to be blocking grabbing text. Used some sneaks to open the pages and pull the right information. </w:t>
+            </w:r>
+          </w:p>
+        </w:tc>
+        <w:tc>
+          <w:tcPr>
+            <w:tcW w:w="2361" w:type="dxa"/>
+          </w:tcPr>
+          <w:p>
+            <w:r>
+              <w:t>Kavanaugh</w:t>
+            </w:r>
+          </w:p>
+          <w:p>
+            <w:r>
+              <w:t>Shut down</w:t>
+            </w:r>
+          </w:p>
+        </w:tc>
+        <w:tc>
+          <w:tcPr>
+            <w:tcW w:w="2361" w:type="dxa"/>
+          </w:tcPr>
+          <w:p>
+            <w:r>
+              <w:t>BOTH</w:t>
+            </w:r>
+          </w:p>
         </w:tc>
       </w:tr>
       <w:tr>
@@ -341,10 +408,7 @@
           </w:tcPr>
           <w:p>
             <w:r>
-              <w:t xml:space="preserve">Links come through fine, but we get this error when running for loop: </w:t>
-            </w:r>
-            <w:r>
-              <w:t>“</w:t>
+              <w:t>Links come through fine, but we get this error when running for loop: “</w:t>
             </w:r>
             <w:r>
               <w:t xml:space="preserve">Error in </w:t>
@@ -379,21 +443,45 @@
         </w:tc>
         <w:tc>
           <w:tcPr>
-            <w:tcW w:w="2361" w:type="dxa"/>
-          </w:tcPr>
-          <w:p/>
-        </w:tc>
-        <w:tc>
-          <w:tcPr>
-            <w:tcW w:w="2361" w:type="dxa"/>
-          </w:tcPr>
-          <w:p/>
-        </w:tc>
-        <w:tc>
-          <w:tcPr>
-            <w:tcW w:w="2361" w:type="dxa"/>
-          </w:tcPr>
-          <w:p/>
+            <w:tcW w:w="3696" w:type="dxa"/>
+          </w:tcPr>
+          <w:p>
+            <w:r>
+              <w:t>DOES LET YOU PICK DATES WOO.</w:t>
+            </w:r>
+          </w:p>
+          <w:p/>
+          <w:p>
+            <w:r>
+              <w:t xml:space="preserve">Deleted the subscriber information ones. </w:t>
+            </w:r>
+          </w:p>
+          <w:p/>
+        </w:tc>
+        <w:tc>
+          <w:tcPr>
+            <w:tcW w:w="2361" w:type="dxa"/>
+          </w:tcPr>
+          <w:p>
+            <w:r>
+              <w:t>Kavanaugh</w:t>
+            </w:r>
+          </w:p>
+          <w:p>
+            <w:r>
+              <w:t>Shut down</w:t>
+            </w:r>
+          </w:p>
+        </w:tc>
+        <w:tc>
+          <w:tcPr>
+            <w:tcW w:w="2361" w:type="dxa"/>
+          </w:tcPr>
+          <w:p>
+            <w:r>
+              <w:t>BOTH</w:t>
+            </w:r>
+          </w:p>
         </w:tc>
       </w:tr>
       <w:tr>
@@ -405,6 +493,7 @@
             <w:tcW w:w="2360" w:type="dxa"/>
           </w:tcPr>
           <w:p>
+            <w:bookmarkStart w:id="0" w:name="_GoBack" w:colFirst="3" w:colLast="4"/>
             <w:r>
               <w:lastRenderedPageBreak/>
               <w:t>Fox News</w:t>
@@ -417,10 +506,7 @@
           </w:tcPr>
           <w:p>
             <w:r>
-              <w:t>Can choose date range in URL</w:t>
-            </w:r>
-            <w:r>
-              <w:t>; There’s a clickable next page arrow</w:t>
+              <w:t>Can choose date range in URL; There’s a clickable next page arrow</w:t>
             </w:r>
           </w:p>
           <w:p/>
@@ -438,9 +524,97 @@
         </w:tc>
         <w:tc>
           <w:tcPr>
-            <w:tcW w:w="2361" w:type="dxa"/>
-          </w:tcPr>
-          <w:p/>
+            <w:tcW w:w="3696" w:type="dxa"/>
+          </w:tcPr>
+          <w:p>
+            <w:r>
+              <w:t>Figured out how to pull the article lists, cleaned out videos and random search tag pages.</w:t>
+            </w:r>
+          </w:p>
+        </w:tc>
+        <w:tc>
+          <w:tcPr>
+            <w:tcW w:w="2361" w:type="dxa"/>
+          </w:tcPr>
+          <w:p>
+            <w:r>
+              <w:t>Kavanaugh</w:t>
+            </w:r>
+          </w:p>
+          <w:p>
+            <w:r>
+              <w:t>Shut down</w:t>
+            </w:r>
+          </w:p>
+        </w:tc>
+        <w:tc>
+          <w:tcPr>
+            <w:tcW w:w="2361" w:type="dxa"/>
+          </w:tcPr>
+          <w:p>
+            <w:r>
+              <w:t>BOTH</w:t>
+            </w:r>
+          </w:p>
+        </w:tc>
+      </w:tr>
+      <w:bookmarkEnd w:id="0"/>
+      <w:tr>
+        <w:trPr>
+          <w:trHeight w:val="2342"/>
+        </w:trPr>
+        <w:tc>
+          <w:tcPr>
+            <w:tcW w:w="2360" w:type="dxa"/>
+          </w:tcPr>
+          <w:p>
+            <w:r>
+              <w:t>Breitbart</w:t>
+            </w:r>
+          </w:p>
+        </w:tc>
+        <w:tc>
+          <w:tcPr>
+            <w:tcW w:w="2360" w:type="dxa"/>
+          </w:tcPr>
+          <w:p>
+            <w:r>
+              <w:t>Can sort by date, but it brings up weird stuff; can cycle by page in URL</w:t>
+            </w:r>
+          </w:p>
+          <w:p/>
+          <w:p>
+            <w:r>
+              <w:t>Not getting article URLs; No “next” button, just page numbers.</w:t>
+            </w:r>
+          </w:p>
+          <w:p/>
+          <w:p>
+            <w:r>
+              <w:t>26,100 results w/ 8 results per page.</w:t>
+            </w:r>
+          </w:p>
+        </w:tc>
+        <w:tc>
+          <w:tcPr>
+            <w:tcW w:w="3696" w:type="dxa"/>
+          </w:tcPr>
+          <w:p>
+            <w:r>
+              <w:t xml:space="preserve">Going to use the tag page, the google embedded searches are </w:t>
+            </w:r>
+            <w:proofErr w:type="spellStart"/>
+            <w:r>
+              <w:t>craptastic</w:t>
+            </w:r>
+            <w:proofErr w:type="spellEnd"/>
+          </w:p>
+          <w:p/>
+          <w:p>
+            <w:r>
+              <w:t>https://www.breitbart.com/tag/brett-kavanaugh/</w:t>
+            </w:r>
+          </w:p>
         </w:tc>
         <w:tc>
           <w:tcPr>
@@ -465,35 +639,35 @@
           </w:tcPr>
           <w:p>
             <w:r>
-              <w:t>Breitbart</w:t>
-            </w:r>
-          </w:p>
-        </w:tc>
-        <w:tc>
-          <w:tcPr>
-            <w:tcW w:w="2360" w:type="dxa"/>
-          </w:tcPr>
-          <w:p>
-            <w:r>
-              <w:t>Can sort by date, but it brings up weird stuff; can cycle by page in URL</w:t>
-            </w:r>
-          </w:p>
-          <w:p/>
-          <w:p>
-            <w:r>
-              <w:t>Not getting article URLs; No “next” button, just page numbers.</w:t>
-            </w:r>
-          </w:p>
-          <w:p/>
-          <w:p>
-            <w:r>
-              <w:t>26,100 results w/ 8 results per page.</w:t>
-            </w:r>
-          </w:p>
-        </w:tc>
-        <w:tc>
-          <w:tcPr>
-            <w:tcW w:w="2361" w:type="dxa"/>
+              <w:t>Rush Limbaugh</w:t>
+            </w:r>
+          </w:p>
+        </w:tc>
+        <w:tc>
+          <w:tcPr>
+            <w:tcW w:w="2360" w:type="dxa"/>
+          </w:tcPr>
+          <w:p>
+            <w:r>
+              <w:t>Possible java script nonsense preventing link scraping</w:t>
+            </w:r>
+          </w:p>
+          <w:p/>
+          <w:p>
+            <w:r>
+              <w:t>Little next page arrow for getting to other results</w:t>
+            </w:r>
+          </w:p>
+          <w:p/>
+          <w:p>
+            <w:r>
+              <w:t>351 results w/ 20 per page.</w:t>
+            </w:r>
+          </w:p>
+        </w:tc>
+        <w:tc>
+          <w:tcPr>
+            <w:tcW w:w="3696" w:type="dxa"/>
           </w:tcPr>
           <w:p/>
         </w:tc>
@@ -520,35 +694,42 @@
           </w:tcPr>
           <w:p>
             <w:r>
-              <w:t>Rush Limbaugh</w:t>
-            </w:r>
-          </w:p>
-        </w:tc>
-        <w:tc>
-          <w:tcPr>
-            <w:tcW w:w="2360" w:type="dxa"/>
-          </w:tcPr>
-          <w:p>
-            <w:r>
-              <w:t>Possible java script nonsense preventing link scraping</w:t>
-            </w:r>
-          </w:p>
-          <w:p/>
-          <w:p>
-            <w:r>
-              <w:t>Little next page arrow for getting to other results</w:t>
-            </w:r>
-          </w:p>
-          <w:p/>
-          <w:p>
-            <w:r>
-              <w:t>351 results w/ 20 per page.</w:t>
-            </w:r>
-          </w:p>
-        </w:tc>
-        <w:tc>
-          <w:tcPr>
-            <w:tcW w:w="2361" w:type="dxa"/>
+              <w:lastRenderedPageBreak/>
+              <w:t>The Blaze</w:t>
+            </w:r>
+          </w:p>
+        </w:tc>
+        <w:tc>
+          <w:tcPr>
+            <w:tcW w:w="2360" w:type="dxa"/>
+          </w:tcPr>
+          <w:p>
+            <w:r>
+              <w:t>“</w:t>
+            </w:r>
+            <w:r>
+              <w:t>Error in grep(urlslist9) : argument "x" is missing, with no default</w:t>
+            </w:r>
+            <w:r>
+              <w:t>”</w:t>
+            </w:r>
+          </w:p>
+          <w:p/>
+          <w:p>
+            <w:r>
+              <w:t>There’s a “Load More Stories” button</w:t>
+            </w:r>
+          </w:p>
+          <w:p/>
+          <w:p>
+            <w:r>
+              <w:t>Does not say number of search results. Loads 13 at first, and adds 5 more each time button is clicked</w:t>
+            </w:r>
+          </w:p>
+        </w:tc>
+        <w:tc>
+          <w:tcPr>
+            <w:tcW w:w="3696" w:type="dxa"/>
           </w:tcPr>
           <w:p/>
         </w:tc>
@@ -575,68 +756,6 @@
           </w:tcPr>
           <w:p>
             <w:r>
-              <w:lastRenderedPageBreak/>
-              <w:t>The Blaze</w:t>
-            </w:r>
-          </w:p>
-        </w:tc>
-        <w:tc>
-          <w:tcPr>
-            <w:tcW w:w="2360" w:type="dxa"/>
-          </w:tcPr>
-          <w:p>
-            <w:r>
-              <w:t>“</w:t>
-            </w:r>
-            <w:r>
-              <w:t>Error in grep(urlslist9) : argument "x" is missing, with no default</w:t>
-            </w:r>
-            <w:r>
-              <w:t>”</w:t>
-            </w:r>
-          </w:p>
-          <w:p/>
-          <w:p>
-            <w:r>
-              <w:t>There’s a “Load More Stories” button</w:t>
-            </w:r>
-          </w:p>
-          <w:p/>
-          <w:p>
-            <w:r>
-              <w:t>Does not say number of search results. Loads 13 at first, and adds 5 more each time button is clicked</w:t>
-            </w:r>
-          </w:p>
-        </w:tc>
-        <w:tc>
-          <w:tcPr>
-            <w:tcW w:w="2361" w:type="dxa"/>
-          </w:tcPr>
-          <w:p/>
-        </w:tc>
-        <w:tc>
-          <w:tcPr>
-            <w:tcW w:w="2361" w:type="dxa"/>
-          </w:tcPr>
-          <w:p/>
-        </w:tc>
-        <w:tc>
-          <w:tcPr>
-            <w:tcW w:w="2361" w:type="dxa"/>
-          </w:tcPr>
-          <w:p/>
-        </w:tc>
-      </w:tr>
-      <w:tr>
-        <w:trPr>
-          <w:trHeight w:val="2342"/>
-        </w:trPr>
-        <w:tc>
-          <w:tcPr>
-            <w:tcW w:w="2360" w:type="dxa"/>
-          </w:tcPr>
-          <w:p>
-            <w:r>
               <w:t>Sean Hannity</w:t>
             </w:r>
           </w:p>
@@ -672,7 +791,7 @@
         </w:tc>
         <w:tc>
           <w:tcPr>
-            <w:tcW w:w="2361" w:type="dxa"/>
+            <w:tcW w:w="3696" w:type="dxa"/>
           </w:tcPr>
           <w:p/>
         </w:tc>
@@ -1433,7 +1552,7 @@
 </file>
 
 <file path=customXml/itemProps1.xml><?xml version="1.0" encoding="utf-8"?>
-<ds:datastoreItem xmlns:ds="http://schemas.openxmlformats.org/officeDocument/2006/customXml" ds:itemID="{38556C8F-58B2-4D2E-AB80-75263E561E56}">
+<ds:datastoreItem xmlns:ds="http://schemas.openxmlformats.org/officeDocument/2006/customXml" ds:itemID="{346A93D9-C5AA-4030-9D6C-2DF862DBFF2A}">
   <ds:schemaRefs>
     <ds:schemaRef ds:uri="http://schemas.openxmlformats.org/officeDocument/2006/bibliography"/>
   </ds:schemaRefs>

</xml_diff>